<commit_message>
completed most of design document, finalizing last part
YAY
</commit_message>
<xml_diff>
--- a/BaileyColbyCS4423DesignDocument.docx
+++ b/BaileyColbyCS4423DesignDocument.docx
@@ -17,42 +17,50 @@
           <w:sz w:val="24"/>
           <w:szCs w:val="24"/>
         </w:rPr>
-        <w:t>Colby Bailey</w:t>
-      </w:r>
-    </w:p>
-    <w:p>
-      <w:pPr>
-        <w:spacing w:line="240" w:lineRule="auto"/>
+        <w:t xml:space="preserve">Colby </w:t>
+      </w:r>
+      <w:r>
         <w:rPr>
           <w:rFonts w:ascii="Times New Roman" w:hAnsi="Times New Roman" w:cs="Times New Roman"/>
           <w:sz w:val="24"/>
           <w:szCs w:val="24"/>
         </w:rPr>
-      </w:pPr>
-      <w:r>
+        <w:t>Bailey</w:t>
+      </w:r>
+    </w:p>
+    <w:p>
+      <w:pPr>
+        <w:spacing w:line="240" w:lineRule="auto"/>
         <w:rPr>
           <w:rFonts w:ascii="Times New Roman" w:hAnsi="Times New Roman" w:cs="Times New Roman"/>
           <w:sz w:val="24"/>
           <w:szCs w:val="24"/>
         </w:rPr>
-        <w:t>Game Development</w:t>
-      </w:r>
-    </w:p>
-    <w:p>
-      <w:pPr>
-        <w:spacing w:line="240" w:lineRule="auto"/>
+      </w:pPr>
+      <w:r>
         <w:rPr>
           <w:rFonts w:ascii="Times New Roman" w:hAnsi="Times New Roman" w:cs="Times New Roman"/>
           <w:sz w:val="24"/>
           <w:szCs w:val="24"/>
         </w:rPr>
-      </w:pPr>
-      <w:r>
+        <w:t>Game Development</w:t>
+      </w:r>
+    </w:p>
+    <w:p>
+      <w:pPr>
+        <w:spacing w:line="240" w:lineRule="auto"/>
         <w:rPr>
           <w:rFonts w:ascii="Times New Roman" w:hAnsi="Times New Roman" w:cs="Times New Roman"/>
           <w:sz w:val="24"/>
           <w:szCs w:val="24"/>
         </w:rPr>
+      </w:pPr>
+      <w:r>
+        <w:rPr>
+          <w:rFonts w:ascii="Times New Roman" w:hAnsi="Times New Roman" w:cs="Times New Roman"/>
+          <w:sz w:val="24"/>
+          <w:szCs w:val="24"/>
+        </w:rPr>
         <w:t>CS 4423-001 Spring 2023</w:t>
       </w:r>
     </w:p>
@@ -118,7 +126,19 @@
         <w:rPr>
           <w:rFonts w:ascii="Times New Roman" w:hAnsi="Times New Roman" w:cs="Times New Roman"/>
         </w:rPr>
-        <w:t xml:space="preserve">is a 2D RPG platformer that takes place </w:t>
+        <w:t>is a</w:t>
+      </w:r>
+      <w:r>
+        <w:rPr>
+          <w:rFonts w:ascii="Times New Roman" w:hAnsi="Times New Roman" w:cs="Times New Roman"/>
+        </w:rPr>
+        <w:t xml:space="preserve">n Android mobile </w:t>
+      </w:r>
+      <w:r>
+        <w:rPr>
+          <w:rFonts w:ascii="Times New Roman" w:hAnsi="Times New Roman" w:cs="Times New Roman"/>
+        </w:rPr>
+        <w:t xml:space="preserve">2D RPG platformer that takes place </w:t>
       </w:r>
       <w:r>
         <w:rPr>
@@ -319,7 +339,32 @@
           <w:rFonts w:ascii="Times New Roman" w:hAnsi="Times New Roman" w:cs="Times New Roman"/>
         </w:rPr>
         <w:tab/>
-        <w:t xml:space="preserve">You will navigate the game by </w:t>
+      </w:r>
+      <w:r>
+        <w:rPr>
+          <w:rFonts w:ascii="Times New Roman" w:hAnsi="Times New Roman" w:cs="Times New Roman"/>
+        </w:rPr>
+        <w:t>You will encounter combat, terrain traversal, and character progression.</w:t>
+      </w:r>
+      <w:r>
+        <w:rPr>
+          <w:rFonts w:ascii="Times New Roman" w:hAnsi="Times New Roman" w:cs="Times New Roman"/>
+        </w:rPr>
+        <w:t xml:space="preserve"> </w:t>
+      </w:r>
+      <w:r>
+        <w:rPr>
+          <w:rFonts w:ascii="Times New Roman" w:hAnsi="Times New Roman" w:cs="Times New Roman"/>
+          <w:sz w:val="22"/>
+          <w:szCs w:val="22"/>
+        </w:rPr>
+        <w:t>You</w:t>
+      </w:r>
+      <w:r>
+        <w:rPr>
+          <w:rFonts w:ascii="Times New Roman" w:hAnsi="Times New Roman" w:cs="Times New Roman"/>
+        </w:rPr>
+        <w:t xml:space="preserve"> will navigate the game by </w:t>
       </w:r>
       <w:r>
         <w:rPr>
@@ -331,7 +376,19 @@
         <w:rPr>
           <w:rFonts w:ascii="Times New Roman" w:hAnsi="Times New Roman" w:cs="Times New Roman"/>
         </w:rPr>
-        <w:t xml:space="preserve"> quests and traversing the environment and scenes to complete them. </w:t>
+        <w:t xml:space="preserve"> quests and </w:t>
+      </w:r>
+      <w:r>
+        <w:rPr>
+          <w:rFonts w:ascii="Times New Roman" w:hAnsi="Times New Roman" w:cs="Times New Roman"/>
+        </w:rPr>
+        <w:t>spanning</w:t>
+      </w:r>
+      <w:r>
+        <w:rPr>
+          <w:rFonts w:ascii="Times New Roman" w:hAnsi="Times New Roman" w:cs="Times New Roman"/>
+        </w:rPr>
+        <w:t xml:space="preserve"> the environment and scenes to complete them. </w:t>
       </w:r>
       <w:r>
         <w:rPr>
@@ -355,13 +412,73 @@
         <w:rPr>
           <w:rFonts w:ascii="Times New Roman" w:hAnsi="Times New Roman" w:cs="Times New Roman"/>
         </w:rPr>
-        <w:t xml:space="preserve"> experience.</w:t>
+        <w:t xml:space="preserve"> experience</w:t>
+      </w:r>
+      <w:r>
+        <w:rPr>
+          <w:rFonts w:ascii="Times New Roman" w:hAnsi="Times New Roman" w:cs="Times New Roman"/>
+        </w:rPr>
+        <w:t xml:space="preserve">. </w:t>
+      </w:r>
+      <w:r>
+        <w:rPr>
+          <w:rFonts w:ascii="Times New Roman" w:hAnsi="Times New Roman" w:cs="Times New Roman"/>
+        </w:rPr>
+        <w:t xml:space="preserve">Sleeping will help gain back health. Death will require a restart of the quest, not the game. </w:t>
+      </w:r>
+      <w:r>
+        <w:rPr>
+          <w:rFonts w:ascii="Times New Roman" w:hAnsi="Times New Roman" w:cs="Times New Roman"/>
+        </w:rPr>
+        <w:t xml:space="preserve">Combat will be completed by maneuvering around the different enemies with run and jump, while implementing an attack option as well. </w:t>
+      </w:r>
+      <w:r>
+        <w:rPr>
+          <w:rFonts w:ascii="Times New Roman" w:hAnsi="Times New Roman" w:cs="Times New Roman"/>
+        </w:rPr>
+        <w:t xml:space="preserve">You will be allowed to interact with NPCs for dialogue, animals, doors to go to new scenes, </w:t>
+      </w:r>
+      <w:r>
+        <w:rPr>
+          <w:rFonts w:ascii="Times New Roman" w:hAnsi="Times New Roman" w:cs="Times New Roman"/>
+        </w:rPr>
+        <w:t xml:space="preserve">some of the environment, </w:t>
+      </w:r>
+      <w:r>
+        <w:rPr>
+          <w:rFonts w:ascii="Times New Roman" w:hAnsi="Times New Roman" w:cs="Times New Roman"/>
+        </w:rPr>
+        <w:t>and other various objects in the environment that could help you along the way. The main menu will have buttons to play new game, continue gameplay, options to adjust things such as audio, and quit game.</w:t>
       </w:r>
       <w:r>
         <w:rPr>
           <w:rFonts w:ascii="Times New Roman" w:hAnsi="Times New Roman" w:cs="Times New Roman"/>
         </w:rPr>
         <w:t xml:space="preserve"> </w:t>
+      </w:r>
+      <w:r>
+        <w:rPr>
+          <w:rFonts w:ascii="Times New Roman" w:hAnsi="Times New Roman" w:cs="Times New Roman"/>
+        </w:rPr>
+        <w:t xml:space="preserve">The </w:t>
+      </w:r>
+      <w:r>
+        <w:rPr>
+          <w:rFonts w:ascii="Times New Roman" w:hAnsi="Times New Roman" w:cs="Times New Roman"/>
+        </w:rPr>
+        <w:t xml:space="preserve">in-game </w:t>
+      </w:r>
+      <w:r>
+        <w:rPr>
+          <w:rFonts w:ascii="Times New Roman" w:hAnsi="Times New Roman" w:cs="Times New Roman"/>
+        </w:rPr>
+        <w:t>user interface will have touch buttons that you can use to walk/run to the right and left, jump, interact with objects, attack, and pause the game.</w:t>
+      </w:r>
+      <w:r>
+        <w:rPr>
+          <w:rFonts w:ascii="Times New Roman" w:hAnsi="Times New Roman" w:cs="Times New Roman"/>
+        </w:rPr>
+        <w:t xml:space="preserve"> The pause menu will have options to continue, options to adjust things such as audio, and quit to main menu.</w:t>
       </w:r>
     </w:p>
     <w:p>
@@ -411,13 +528,534 @@
         <w:rPr>
           <w:rFonts w:ascii="Times New Roman" w:hAnsi="Times New Roman" w:cs="Times New Roman"/>
         </w:rPr>
-        <w:t xml:space="preserve">is </w:t>
-      </w:r>
-      <w:r>
-        <w:rPr>
-          <w:rFonts w:ascii="Times New Roman" w:hAnsi="Times New Roman" w:cs="Times New Roman"/>
-        </w:rPr>
-        <w:t>artful yes very much so</w:t>
+        <w:t xml:space="preserve">will be a pixel art creation that implements a scaled down 1920x1080 environment to a pixel perfect </w:t>
+      </w:r>
+      <w:r>
+        <w:rPr>
+          <w:rFonts w:ascii="Times New Roman" w:hAnsi="Times New Roman" w:cs="Times New Roman"/>
+        </w:rPr>
+        <w:t xml:space="preserve">camera </w:t>
+      </w:r>
+      <w:r>
+        <w:rPr>
+          <w:rFonts w:ascii="Times New Roman" w:hAnsi="Times New Roman" w:cs="Times New Roman"/>
+        </w:rPr>
+        <w:t xml:space="preserve">environment of 320x180 pixels. Pixel art is the only kind </w:t>
+      </w:r>
+      <w:r>
+        <w:rPr>
+          <w:rFonts w:ascii="Times New Roman" w:hAnsi="Times New Roman" w:cs="Times New Roman"/>
+        </w:rPr>
+        <w:lastRenderedPageBreak/>
+        <w:t xml:space="preserve">of art I can even try to do, and luckily, is the style I really enjoy </w:t>
+      </w:r>
+      <w:r>
+        <w:rPr>
+          <w:rFonts w:ascii="Times New Roman" w:hAnsi="Times New Roman" w:cs="Times New Roman"/>
+        </w:rPr>
+        <w:t>experiencing</w:t>
+      </w:r>
+      <w:r>
+        <w:rPr>
+          <w:rFonts w:ascii="Times New Roman" w:hAnsi="Times New Roman" w:cs="Times New Roman"/>
+        </w:rPr>
+        <w:t xml:space="preserve"> as well as creat</w:t>
+      </w:r>
+      <w:r>
+        <w:rPr>
+          <w:rFonts w:ascii="Times New Roman" w:hAnsi="Times New Roman" w:cs="Times New Roman"/>
+        </w:rPr>
+        <w:t>ing</w:t>
+      </w:r>
+      <w:r>
+        <w:rPr>
+          <w:rFonts w:ascii="Times New Roman" w:hAnsi="Times New Roman" w:cs="Times New Roman"/>
+        </w:rPr>
+        <w:t xml:space="preserve">. I want the </w:t>
+      </w:r>
+      <w:r>
+        <w:rPr>
+          <w:rFonts w:ascii="Times New Roman" w:hAnsi="Times New Roman" w:cs="Times New Roman"/>
+        </w:rPr>
+        <w:t>world</w:t>
+      </w:r>
+      <w:r>
+        <w:rPr>
+          <w:rFonts w:ascii="Times New Roman" w:hAnsi="Times New Roman" w:cs="Times New Roman"/>
+        </w:rPr>
+        <w:t xml:space="preserve"> to be a mixture of the raw </w:t>
+      </w:r>
+      <w:r>
+        <w:rPr>
+          <w:rFonts w:ascii="Times New Roman" w:hAnsi="Times New Roman" w:cs="Times New Roman"/>
+        </w:rPr>
+        <w:t xml:space="preserve">and sharp </w:t>
+      </w:r>
+      <w:r>
+        <w:rPr>
+          <w:rFonts w:ascii="Times New Roman" w:hAnsi="Times New Roman" w:cs="Times New Roman"/>
+        </w:rPr>
+        <w:t>aspect of pixel art mixed with the right amount of depth that unity can deliver to ensure a</w:t>
+      </w:r>
+      <w:r>
+        <w:rPr>
+          <w:rFonts w:ascii="Times New Roman" w:hAnsi="Times New Roman" w:cs="Times New Roman"/>
+        </w:rPr>
+        <w:t xml:space="preserve">n </w:t>
+      </w:r>
+      <w:r>
+        <w:rPr>
+          <w:rFonts w:ascii="Times New Roman" w:hAnsi="Times New Roman" w:cs="Times New Roman"/>
+        </w:rPr>
+        <w:t xml:space="preserve">immersive environment and experience. </w:t>
+      </w:r>
+      <w:r>
+        <w:rPr>
+          <w:rFonts w:ascii="Times New Roman" w:hAnsi="Times New Roman" w:cs="Times New Roman"/>
+        </w:rPr>
+        <w:t xml:space="preserve">My goal is to have </w:t>
+      </w:r>
+      <w:r>
+        <w:rPr>
+          <w:rFonts w:ascii="Times New Roman" w:hAnsi="Times New Roman" w:cs="Times New Roman"/>
+        </w:rPr>
+        <w:t>all</w:t>
+      </w:r>
+      <w:r>
+        <w:rPr>
+          <w:rFonts w:ascii="Times New Roman" w:hAnsi="Times New Roman" w:cs="Times New Roman"/>
+        </w:rPr>
+        <w:t xml:space="preserve"> </w:t>
+      </w:r>
+      <w:r>
+        <w:rPr>
+          <w:rFonts w:ascii="Times New Roman" w:hAnsi="Times New Roman" w:cs="Times New Roman"/>
+        </w:rPr>
+        <w:t xml:space="preserve">of </w:t>
+      </w:r>
+      <w:r>
+        <w:rPr>
+          <w:rFonts w:ascii="Times New Roman" w:hAnsi="Times New Roman" w:cs="Times New Roman"/>
+        </w:rPr>
+        <w:t xml:space="preserve">the game be my own, including </w:t>
+      </w:r>
+      <w:r>
+        <w:rPr>
+          <w:rFonts w:ascii="Times New Roman" w:hAnsi="Times New Roman" w:cs="Times New Roman"/>
+        </w:rPr>
+        <w:t>all</w:t>
+      </w:r>
+      <w:r>
+        <w:rPr>
+          <w:rFonts w:ascii="Times New Roman" w:hAnsi="Times New Roman" w:cs="Times New Roman"/>
+        </w:rPr>
+        <w:t xml:space="preserve"> the art!</w:t>
+      </w:r>
+      <w:r>
+        <w:rPr>
+          <w:rFonts w:ascii="Times New Roman" w:hAnsi="Times New Roman" w:cs="Times New Roman"/>
+        </w:rPr>
+        <w:t xml:space="preserve"> References as well as inspiration for Blood Moon include Stardew Valley and Mercury Abbey; both can be found on steam. </w:t>
+      </w:r>
+    </w:p>
+    <w:p>
+      <w:pPr>
+        <w:pStyle w:val="Heading2"/>
+        <w:spacing w:line="360" w:lineRule="auto"/>
+        <w:rPr>
+          <w:rFonts w:ascii="Times New Roman" w:hAnsi="Times New Roman" w:cs="Times New Roman"/>
+          <w:color w:val="auto"/>
+        </w:rPr>
+      </w:pPr>
+      <w:r>
+        <w:rPr>
+          <w:rFonts w:ascii="Times New Roman" w:hAnsi="Times New Roman" w:cs="Times New Roman"/>
+          <w:color w:val="auto"/>
+        </w:rPr>
+        <w:t>Stardew Valley</w:t>
+      </w:r>
+    </w:p>
+    <w:p>
+      <w:pPr>
+        <w:pStyle w:val="BodyText"/>
+        <w:spacing w:line="360" w:lineRule="auto"/>
+        <w:rPr>
+          <w:rFonts w:ascii="Times New Roman" w:hAnsi="Times New Roman" w:cs="Times New Roman"/>
+        </w:rPr>
+      </w:pPr>
+      <w:r>
+        <w:rPr>
+          <w:rFonts w:ascii="Times New Roman" w:hAnsi="Times New Roman" w:cs="Times New Roman"/>
+        </w:rPr>
+        <w:tab/>
+      </w:r>
+      <w:r>
+        <w:rPr>
+          <w:rFonts w:ascii="Times New Roman" w:hAnsi="Times New Roman" w:cs="Times New Roman"/>
+        </w:rPr>
+        <w:t>This game has a lot of the gameplay experience as well as the art style that I really enjoy. I do not want a top-down game for this, but the other aspects of Stardew Valley are an inspiration. I love the different mushrooms and plants. I love the caves. I love the dialogue.</w:t>
+      </w:r>
+    </w:p>
+    <w:p>
+      <w:pPr>
+        <w:pStyle w:val="BodyText"/>
+        <w:spacing w:line="360" w:lineRule="auto"/>
+        <w:jc w:val="center"/>
+        <w:rPr>
+          <w:rFonts w:ascii="Times New Roman" w:hAnsi="Times New Roman" w:cs="Times New Roman"/>
+        </w:rPr>
+      </w:pPr>
+      <w:r>
+        <w:rPr>
+          <w:rFonts w:ascii="Times New Roman" w:hAnsi="Times New Roman" w:cs="Times New Roman"/>
+        </w:rPr>
+        <w:drawing>
+          <wp:inline distT="0" distB="0" distL="0" distR="0" wp14:anchorId="1CCFE401" wp14:editId="547A109E">
+            <wp:extent cx="5592071" cy="4465293"/>
+            <wp:effectExtent l="0" t="0" r="8890" b="0"/>
+            <wp:docPr id="1" name="Picture 1"/>
+            <wp:cNvGraphicFramePr>
+              <a:graphicFrameLocks xmlns:a="http://schemas.openxmlformats.org/drawingml/2006/main" noChangeAspect="1"/>
+            </wp:cNvGraphicFramePr>
+            <a:graphic xmlns:a="http://schemas.openxmlformats.org/drawingml/2006/main">
+              <a:graphicData uri="http://schemas.openxmlformats.org/drawingml/2006/picture">
+                <pic:pic xmlns:pic="http://schemas.openxmlformats.org/drawingml/2006/picture">
+                  <pic:nvPicPr>
+                    <pic:cNvPr id="1" name=""/>
+                    <pic:cNvPicPr/>
+                  </pic:nvPicPr>
+                  <pic:blipFill>
+                    <a:blip r:embed="rId6">
+                      <a:extLst>
+                        <a:ext uri="{28A0092B-C50C-407E-A947-70E740481C1C}">
+                          <a14:useLocalDpi xmlns:a14="http://schemas.microsoft.com/office/drawing/2010/main" val="0"/>
+                        </a:ext>
+                      </a:extLst>
+                    </a:blip>
+                    <a:stretch>
+                      <a:fillRect/>
+                    </a:stretch>
+                  </pic:blipFill>
+                  <pic:spPr>
+                    <a:xfrm>
+                      <a:off x="0" y="0"/>
+                      <a:ext cx="5601396" cy="4472739"/>
+                    </a:xfrm>
+                    <a:prstGeom prst="rect">
+                      <a:avLst/>
+                    </a:prstGeom>
+                  </pic:spPr>
+                </pic:pic>
+              </a:graphicData>
+            </a:graphic>
+          </wp:inline>
+        </w:drawing>
+      </w:r>
+    </w:p>
+    <w:p>
+      <w:pPr>
+        <w:pStyle w:val="BodyText"/>
+        <w:spacing w:line="360" w:lineRule="auto"/>
+        <w:jc w:val="center"/>
+        <w:rPr>
+          <w:rFonts w:ascii="Times New Roman" w:hAnsi="Times New Roman" w:cs="Times New Roman"/>
+        </w:rPr>
+      </w:pPr>
+      <w:r>
+        <w:rPr>
+          <w:rFonts w:ascii="Times New Roman" w:hAnsi="Times New Roman" w:cs="Times New Roman"/>
+          <w:noProof/>
+        </w:rPr>
+        <w:lastRenderedPageBreak/>
+        <w:drawing>
+          <wp:inline distT="0" distB="0" distL="0" distR="0" wp14:anchorId="5F349428" wp14:editId="63E36E28">
+            <wp:extent cx="5659016" cy="3184749"/>
+            <wp:effectExtent l="0" t="0" r="0" b="0"/>
+            <wp:docPr id="3" name="Picture 3"/>
+            <wp:cNvGraphicFramePr>
+              <a:graphicFrameLocks xmlns:a="http://schemas.openxmlformats.org/drawingml/2006/main" noChangeAspect="1"/>
+            </wp:cNvGraphicFramePr>
+            <a:graphic xmlns:a="http://schemas.openxmlformats.org/drawingml/2006/main">
+              <a:graphicData uri="http://schemas.openxmlformats.org/drawingml/2006/picture">
+                <pic:pic xmlns:pic="http://schemas.openxmlformats.org/drawingml/2006/picture">
+                  <pic:nvPicPr>
+                    <pic:cNvPr id="0" name="Picture 2"/>
+                    <pic:cNvPicPr>
+                      <a:picLocks noChangeAspect="1" noChangeArrowheads="1"/>
+                    </pic:cNvPicPr>
+                  </pic:nvPicPr>
+                  <pic:blipFill>
+                    <a:blip r:embed="rId7" cstate="print">
+                      <a:extLst>
+                        <a:ext uri="{28A0092B-C50C-407E-A947-70E740481C1C}">
+                          <a14:useLocalDpi xmlns:a14="http://schemas.microsoft.com/office/drawing/2010/main" val="0"/>
+                        </a:ext>
+                      </a:extLst>
+                    </a:blip>
+                    <a:srcRect/>
+                    <a:stretch>
+                      <a:fillRect/>
+                    </a:stretch>
+                  </pic:blipFill>
+                  <pic:spPr bwMode="auto">
+                    <a:xfrm>
+                      <a:off x="0" y="0"/>
+                      <a:ext cx="5701642" cy="3208738"/>
+                    </a:xfrm>
+                    <a:prstGeom prst="rect">
+                      <a:avLst/>
+                    </a:prstGeom>
+                    <a:noFill/>
+                    <a:ln>
+                      <a:noFill/>
+                    </a:ln>
+                  </pic:spPr>
+                </pic:pic>
+              </a:graphicData>
+            </a:graphic>
+          </wp:inline>
+        </w:drawing>
+      </w:r>
+    </w:p>
+    <w:p>
+      <w:pPr>
+        <w:pStyle w:val="Heading2"/>
+        <w:spacing w:line="360" w:lineRule="auto"/>
+        <w:rPr>
+          <w:rFonts w:ascii="Times New Roman" w:hAnsi="Times New Roman" w:cs="Times New Roman"/>
+          <w:color w:val="auto"/>
+        </w:rPr>
+      </w:pPr>
+      <w:r>
+        <w:rPr>
+          <w:rFonts w:ascii="Times New Roman" w:hAnsi="Times New Roman" w:cs="Times New Roman"/>
+          <w:color w:val="auto"/>
+        </w:rPr>
+        <w:t>Mercury Abby</w:t>
+      </w:r>
+    </w:p>
+    <w:p>
+      <w:pPr>
+        <w:pStyle w:val="BodyText"/>
+        <w:spacing w:line="360" w:lineRule="auto"/>
+        <w:rPr>
+          <w:rFonts w:ascii="Times New Roman" w:hAnsi="Times New Roman" w:cs="Times New Roman"/>
+        </w:rPr>
+      </w:pPr>
+      <w:r>
+        <w:rPr>
+          <w:rFonts w:ascii="Times New Roman" w:hAnsi="Times New Roman" w:cs="Times New Roman"/>
+        </w:rPr>
+        <w:tab/>
+      </w:r>
+      <w:r>
+        <w:rPr>
+          <w:rFonts w:ascii="Times New Roman" w:hAnsi="Times New Roman" w:cs="Times New Roman"/>
+        </w:rPr>
+        <w:t>This game</w:t>
+      </w:r>
+      <w:r>
+        <w:rPr>
+          <w:rFonts w:ascii="Times New Roman" w:hAnsi="Times New Roman" w:cs="Times New Roman"/>
+        </w:rPr>
+        <w:t xml:space="preserve"> contains the art as well as the gameplay aspects that I want in Blood Moon. I like how depth is added to the scenes that don’t make it feel like a normal platformer. The gameplay is extremely immersive</w:t>
+      </w:r>
+      <w:r>
+        <w:rPr>
+          <w:rFonts w:ascii="Times New Roman" w:hAnsi="Times New Roman" w:cs="Times New Roman"/>
+        </w:rPr>
+        <w:t xml:space="preserve"> and if I can capture a small, tiny little pixel out of this I’ll be happy.</w:t>
+      </w:r>
+    </w:p>
+    <w:p>
+      <w:pPr>
+        <w:pStyle w:val="BodyText"/>
+        <w:spacing w:line="360" w:lineRule="auto"/>
+        <w:jc w:val="center"/>
+        <w:rPr>
+          <w:rFonts w:ascii="Times New Roman" w:hAnsi="Times New Roman" w:cs="Times New Roman"/>
+        </w:rPr>
+      </w:pPr>
+      <w:r>
+        <w:rPr>
+          <w:rFonts w:ascii="Times New Roman" w:hAnsi="Times New Roman" w:cs="Times New Roman"/>
+          <w:noProof/>
+        </w:rPr>
+        <w:drawing>
+          <wp:inline distT="0" distB="0" distL="0" distR="0" wp14:anchorId="3B5A1A04" wp14:editId="058BC68C">
+            <wp:extent cx="5943600" cy="3338830"/>
+            <wp:effectExtent l="0" t="0" r="0" b="0"/>
+            <wp:docPr id="4" name="Picture 4"/>
+            <wp:cNvGraphicFramePr>
+              <a:graphicFrameLocks xmlns:a="http://schemas.openxmlformats.org/drawingml/2006/main" noChangeAspect="1"/>
+            </wp:cNvGraphicFramePr>
+            <a:graphic xmlns:a="http://schemas.openxmlformats.org/drawingml/2006/main">
+              <a:graphicData uri="http://schemas.openxmlformats.org/drawingml/2006/picture">
+                <pic:pic xmlns:pic="http://schemas.openxmlformats.org/drawingml/2006/picture">
+                  <pic:nvPicPr>
+                    <pic:cNvPr id="0" name="Picture 3"/>
+                    <pic:cNvPicPr>
+                      <a:picLocks noChangeAspect="1" noChangeArrowheads="1"/>
+                    </pic:cNvPicPr>
+                  </pic:nvPicPr>
+                  <pic:blipFill>
+                    <a:blip r:embed="rId8" cstate="print">
+                      <a:extLst>
+                        <a:ext uri="{28A0092B-C50C-407E-A947-70E740481C1C}">
+                          <a14:useLocalDpi xmlns:a14="http://schemas.microsoft.com/office/drawing/2010/main" val="0"/>
+                        </a:ext>
+                      </a:extLst>
+                    </a:blip>
+                    <a:srcRect/>
+                    <a:stretch>
+                      <a:fillRect/>
+                    </a:stretch>
+                  </pic:blipFill>
+                  <pic:spPr bwMode="auto">
+                    <a:xfrm>
+                      <a:off x="0" y="0"/>
+                      <a:ext cx="5943600" cy="3338830"/>
+                    </a:xfrm>
+                    <a:prstGeom prst="rect">
+                      <a:avLst/>
+                    </a:prstGeom>
+                    <a:noFill/>
+                    <a:ln>
+                      <a:noFill/>
+                    </a:ln>
+                  </pic:spPr>
+                </pic:pic>
+              </a:graphicData>
+            </a:graphic>
+          </wp:inline>
+        </w:drawing>
+      </w:r>
+    </w:p>
+    <w:p>
+      <w:pPr>
+        <w:pStyle w:val="BodyText"/>
+        <w:spacing w:line="360" w:lineRule="auto"/>
+        <w:rPr>
+          <w:rFonts w:ascii="Times New Roman" w:hAnsi="Times New Roman" w:cs="Times New Roman"/>
+        </w:rPr>
+      </w:pPr>
+      <w:r>
+        <w:rPr>
+          <w:rFonts w:ascii="Times New Roman" w:hAnsi="Times New Roman" w:cs="Times New Roman"/>
+          <w:noProof/>
+        </w:rPr>
+        <w:lastRenderedPageBreak/>
+        <w:drawing>
+          <wp:inline distT="0" distB="0" distL="0" distR="0" wp14:anchorId="52CA0130" wp14:editId="7E77D158">
+            <wp:extent cx="5943600" cy="3338830"/>
+            <wp:effectExtent l="0" t="0" r="0" b="0"/>
+            <wp:docPr id="5" name="Picture 5"/>
+            <wp:cNvGraphicFramePr>
+              <a:graphicFrameLocks xmlns:a="http://schemas.openxmlformats.org/drawingml/2006/main" noChangeAspect="1"/>
+            </wp:cNvGraphicFramePr>
+            <a:graphic xmlns:a="http://schemas.openxmlformats.org/drawingml/2006/main">
+              <a:graphicData uri="http://schemas.openxmlformats.org/drawingml/2006/picture">
+                <pic:pic xmlns:pic="http://schemas.openxmlformats.org/drawingml/2006/picture">
+                  <pic:nvPicPr>
+                    <pic:cNvPr id="0" name="Picture 4"/>
+                    <pic:cNvPicPr>
+                      <a:picLocks noChangeAspect="1" noChangeArrowheads="1"/>
+                    </pic:cNvPicPr>
+                  </pic:nvPicPr>
+                  <pic:blipFill>
+                    <a:blip r:embed="rId9">
+                      <a:extLst>
+                        <a:ext uri="{28A0092B-C50C-407E-A947-70E740481C1C}">
+                          <a14:useLocalDpi xmlns:a14="http://schemas.microsoft.com/office/drawing/2010/main" val="0"/>
+                        </a:ext>
+                      </a:extLst>
+                    </a:blip>
+                    <a:srcRect/>
+                    <a:stretch>
+                      <a:fillRect/>
+                    </a:stretch>
+                  </pic:blipFill>
+                  <pic:spPr bwMode="auto">
+                    <a:xfrm>
+                      <a:off x="0" y="0"/>
+                      <a:ext cx="5943600" cy="3338830"/>
+                    </a:xfrm>
+                    <a:prstGeom prst="rect">
+                      <a:avLst/>
+                    </a:prstGeom>
+                    <a:noFill/>
+                    <a:ln>
+                      <a:noFill/>
+                    </a:ln>
+                  </pic:spPr>
+                </pic:pic>
+              </a:graphicData>
+            </a:graphic>
+          </wp:inline>
+        </w:drawing>
+      </w:r>
+    </w:p>
+    <w:p>
+      <w:pPr>
+        <w:pStyle w:val="BodyText"/>
+        <w:spacing w:line="360" w:lineRule="auto"/>
+        <w:rPr>
+          <w:rFonts w:ascii="Times New Roman" w:hAnsi="Times New Roman" w:cs="Times New Roman"/>
+        </w:rPr>
+      </w:pPr>
+      <w:r>
+        <w:rPr>
+          <w:rFonts w:ascii="Times New Roman" w:hAnsi="Times New Roman" w:cs="Times New Roman"/>
+          <w:noProof/>
+        </w:rPr>
+        <w:drawing>
+          <wp:inline distT="0" distB="0" distL="0" distR="0" wp14:anchorId="205ECCBA" wp14:editId="48415FB4">
+            <wp:extent cx="5943600" cy="3338830"/>
+            <wp:effectExtent l="0" t="0" r="0" b="0"/>
+            <wp:docPr id="6" name="Picture 6"/>
+            <wp:cNvGraphicFramePr>
+              <a:graphicFrameLocks xmlns:a="http://schemas.openxmlformats.org/drawingml/2006/main" noChangeAspect="1"/>
+            </wp:cNvGraphicFramePr>
+            <a:graphic xmlns:a="http://schemas.openxmlformats.org/drawingml/2006/main">
+              <a:graphicData uri="http://schemas.openxmlformats.org/drawingml/2006/picture">
+                <pic:pic xmlns:pic="http://schemas.openxmlformats.org/drawingml/2006/picture">
+                  <pic:nvPicPr>
+                    <pic:cNvPr id="0" name="Picture 5"/>
+                    <pic:cNvPicPr>
+                      <a:picLocks noChangeAspect="1" noChangeArrowheads="1"/>
+                    </pic:cNvPicPr>
+                  </pic:nvPicPr>
+                  <pic:blipFill>
+                    <a:blip r:embed="rId10">
+                      <a:extLst>
+                        <a:ext uri="{28A0092B-C50C-407E-A947-70E740481C1C}">
+                          <a14:useLocalDpi xmlns:a14="http://schemas.microsoft.com/office/drawing/2010/main" val="0"/>
+                        </a:ext>
+                      </a:extLst>
+                    </a:blip>
+                    <a:srcRect/>
+                    <a:stretch>
+                      <a:fillRect/>
+                    </a:stretch>
+                  </pic:blipFill>
+                  <pic:spPr bwMode="auto">
+                    <a:xfrm>
+                      <a:off x="0" y="0"/>
+                      <a:ext cx="5943600" cy="3338830"/>
+                    </a:xfrm>
+                    <a:prstGeom prst="rect">
+                      <a:avLst/>
+                    </a:prstGeom>
+                    <a:noFill/>
+                    <a:ln>
+                      <a:noFill/>
+                    </a:ln>
+                  </pic:spPr>
+                </pic:pic>
+              </a:graphicData>
+            </a:graphic>
+          </wp:inline>
+        </w:drawing>
       </w:r>
     </w:p>
     <w:p>
@@ -467,35 +1105,16 @@
         <w:rPr>
           <w:rFonts w:ascii="Times New Roman" w:hAnsi="Times New Roman" w:cs="Times New Roman"/>
         </w:rPr>
-        <w:t>has one I promise</w:t>
-      </w:r>
-    </w:p>
-    <w:p>
-      <w:pPr>
-        <w:pStyle w:val="BodyText"/>
-        <w:spacing w:line="360" w:lineRule="auto"/>
-        <w:rPr>
-          <w:rFonts w:ascii="Times New Roman" w:hAnsi="Times New Roman" w:cs="Times New Roman"/>
-        </w:rPr>
-      </w:pPr>
-    </w:p>
-    <w:p>
-      <w:pPr>
-        <w:pStyle w:val="BodyText"/>
-        <w:spacing w:line="360" w:lineRule="auto"/>
-        <w:rPr>
-          <w:rFonts w:ascii="Times New Roman" w:hAnsi="Times New Roman" w:cs="Times New Roman"/>
-        </w:rPr>
-      </w:pPr>
-    </w:p>
-    <w:p>
-      <w:pPr>
-        <w:pStyle w:val="BodyText"/>
-        <w:spacing w:line="360" w:lineRule="auto"/>
-        <w:rPr>
-          <w:rFonts w:ascii="Times New Roman" w:hAnsi="Times New Roman" w:cs="Times New Roman"/>
-        </w:rPr>
-      </w:pPr>
+        <w:t xml:space="preserve">has one I </w:t>
+      </w:r>
+      <w:proofErr w:type="gramStart"/>
+      <w:r>
+        <w:rPr>
+          <w:rFonts w:ascii="Times New Roman" w:hAnsi="Times New Roman" w:cs="Times New Roman"/>
+        </w:rPr>
+        <w:t>promise</w:t>
+      </w:r>
+      <w:proofErr w:type="gramEnd"/>
     </w:p>
     <w:sectPr>
       <w:pgSz w:w="12240" w:h="15840"/>
@@ -977,6 +1596,28 @@
       <w:szCs w:val="32"/>
     </w:rPr>
   </w:style>
+  <w:style w:type="paragraph" w:styleId="Heading2">
+    <w:name w:val="heading 2"/>
+    <w:basedOn w:val="Normal"/>
+    <w:next w:val="Normal"/>
+    <w:link w:val="Heading2Char"/>
+    <w:uiPriority w:val="9"/>
+    <w:unhideWhenUsed/>
+    <w:qFormat/>
+    <w:rsid w:val="001F3CBA"/>
+    <w:pPr>
+      <w:keepNext/>
+      <w:keepLines/>
+      <w:spacing w:before="40" w:after="0"/>
+      <w:outlineLvl w:val="1"/>
+    </w:pPr>
+    <w:rPr>
+      <w:rFonts w:asciiTheme="majorHAnsi" w:eastAsiaTheme="majorEastAsia" w:hAnsiTheme="majorHAnsi" w:cstheme="majorBidi"/>
+      <w:color w:val="2F5496" w:themeColor="accent1" w:themeShade="BF"/>
+      <w:sz w:val="26"/>
+      <w:szCs w:val="26"/>
+    </w:rPr>
+  </w:style>
   <w:style w:type="character" w:default="1" w:styleId="DefaultParagraphFont">
     <w:name w:val="Default Paragraph Font"/>
     <w:uiPriority w:val="1"/>
@@ -1116,6 +1757,19 @@
     <w:rPr>
       <w:sz w:val="24"/>
       <w:szCs w:val="24"/>
+    </w:rPr>
+  </w:style>
+  <w:style w:type="character" w:customStyle="1" w:styleId="Heading2Char">
+    <w:name w:val="Heading 2 Char"/>
+    <w:basedOn w:val="DefaultParagraphFont"/>
+    <w:link w:val="Heading2"/>
+    <w:uiPriority w:val="9"/>
+    <w:rsid w:val="001F3CBA"/>
+    <w:rPr>
+      <w:rFonts w:asciiTheme="majorHAnsi" w:eastAsiaTheme="majorEastAsia" w:hAnsiTheme="majorHAnsi" w:cstheme="majorBidi"/>
+      <w:color w:val="2F5496" w:themeColor="accent1" w:themeShade="BF"/>
+      <w:sz w:val="26"/>
+      <w:szCs w:val="26"/>
     </w:rPr>
   </w:style>
 </w:styles>

</xml_diff>

<commit_message>
now all I need is the design plan
lay it out for em baby
</commit_message>
<xml_diff>
--- a/BaileyColbyCS4423DesignDocument.docx
+++ b/BaileyColbyCS4423DesignDocument.docx
@@ -43,7 +43,7 @@
           <w:sz w:val="24"/>
           <w:szCs w:val="24"/>
         </w:rPr>
-        <w:t>Game Development</w:t>
+        <w:t>GitHub: bagoferasers</w:t>
       </w:r>
     </w:p>
     <w:p>
@@ -61,6 +61,24 @@
           <w:sz w:val="24"/>
           <w:szCs w:val="24"/>
         </w:rPr>
+        <w:t>Game Development</w:t>
+      </w:r>
+    </w:p>
+    <w:p>
+      <w:pPr>
+        <w:spacing w:line="240" w:lineRule="auto"/>
+        <w:rPr>
+          <w:rFonts w:ascii="Times New Roman" w:hAnsi="Times New Roman" w:cs="Times New Roman"/>
+          <w:sz w:val="24"/>
+          <w:szCs w:val="24"/>
+        </w:rPr>
+      </w:pPr>
+      <w:r>
+        <w:rPr>
+          <w:rFonts w:ascii="Times New Roman" w:hAnsi="Times New Roman" w:cs="Times New Roman"/>
+          <w:sz w:val="24"/>
+          <w:szCs w:val="24"/>
+        </w:rPr>
         <w:t>CS 4423-001 Spring 2023</w:t>
       </w:r>
     </w:p>
@@ -495,6 +513,7 @@
           <w:rFonts w:ascii="Times New Roman" w:hAnsi="Times New Roman" w:cs="Times New Roman"/>
           <w:color w:val="auto"/>
         </w:rPr>
+        <w:lastRenderedPageBreak/>
         <w:t>Art and Visuals</w:t>
       </w:r>
     </w:p>
@@ -540,14 +559,7 @@
         <w:rPr>
           <w:rFonts w:ascii="Times New Roman" w:hAnsi="Times New Roman" w:cs="Times New Roman"/>
         </w:rPr>
-        <w:t xml:space="preserve">environment of 320x180 pixels. Pixel art is the only kind </w:t>
-      </w:r>
-      <w:r>
-        <w:rPr>
-          <w:rFonts w:ascii="Times New Roman" w:hAnsi="Times New Roman" w:cs="Times New Roman"/>
-        </w:rPr>
-        <w:lastRenderedPageBreak/>
-        <w:t xml:space="preserve">of art I can even try to do, and luckily, is the style I really enjoy </w:t>
+        <w:t xml:space="preserve">environment of 320x180 pixels. Pixel art is the only kind of art I can even try to do, and luckily, is the style I really enjoy </w:t>
       </w:r>
       <w:r>
         <w:rPr>
@@ -1060,6 +1072,348 @@
     </w:p>
     <w:p>
       <w:pPr>
+        <w:pStyle w:val="Heading2"/>
+        <w:spacing w:line="360" w:lineRule="auto"/>
+        <w:rPr>
+          <w:rFonts w:ascii="Times New Roman" w:hAnsi="Times New Roman" w:cs="Times New Roman"/>
+          <w:color w:val="auto"/>
+        </w:rPr>
+      </w:pPr>
+      <w:r>
+        <w:rPr>
+          <w:rFonts w:ascii="Times New Roman" w:hAnsi="Times New Roman" w:cs="Times New Roman"/>
+          <w:color w:val="auto"/>
+        </w:rPr>
+        <w:t>Current Design</w:t>
+      </w:r>
+    </w:p>
+    <w:p>
+      <w:pPr>
+        <w:pStyle w:val="BodyText"/>
+        <w:spacing w:line="360" w:lineRule="auto"/>
+        <w:rPr>
+          <w:rFonts w:ascii="Times New Roman" w:hAnsi="Times New Roman" w:cs="Times New Roman"/>
+        </w:rPr>
+      </w:pPr>
+      <w:r>
+        <w:rPr>
+          <w:rFonts w:ascii="Times New Roman" w:hAnsi="Times New Roman" w:cs="Times New Roman"/>
+        </w:rPr>
+        <w:tab/>
+      </w:r>
+      <w:r>
+        <w:rPr>
+          <w:rFonts w:ascii="Times New Roman" w:hAnsi="Times New Roman" w:cs="Times New Roman"/>
+        </w:rPr>
+        <w:t xml:space="preserve">Right now, I have </w:t>
+      </w:r>
+      <w:r>
+        <w:rPr>
+          <w:rFonts w:ascii="Times New Roman" w:hAnsi="Times New Roman" w:cs="Times New Roman"/>
+        </w:rPr>
+        <w:t xml:space="preserve">a much-less-pretty version of what I’m inspired by. I’m no artist, but that doesn’t mean I haven’t had a blast making what I have so far. I have a lot of the basics completed since I began the creation this final project when the class started </w:t>
+      </w:r>
+      <w:proofErr w:type="gramStart"/>
+      <w:r>
+        <w:rPr>
+          <w:rFonts w:ascii="Times New Roman" w:hAnsi="Times New Roman" w:cs="Times New Roman"/>
+        </w:rPr>
+        <w:t>( see</w:t>
+      </w:r>
+      <w:proofErr w:type="gramEnd"/>
+      <w:r>
+        <w:rPr>
+          <w:rFonts w:ascii="Times New Roman" w:hAnsi="Times New Roman" w:cs="Times New Roman"/>
+        </w:rPr>
+        <w:t xml:space="preserve"> GitHub for </w:t>
+      </w:r>
+      <w:r>
+        <w:rPr>
+          <w:rFonts w:ascii="Times New Roman" w:hAnsi="Times New Roman" w:cs="Times New Roman"/>
+        </w:rPr>
+        <w:lastRenderedPageBreak/>
+        <w:t xml:space="preserve">proof ). </w:t>
+      </w:r>
+      <w:r>
+        <w:rPr>
+          <w:rFonts w:ascii="Times New Roman" w:hAnsi="Times New Roman" w:cs="Times New Roman"/>
+        </w:rPr>
+        <w:t>I intend to apply this style of art to the rest of the game as well as implement a lot of the unity features that allow for cool effects like rain and blood splatters.</w:t>
+      </w:r>
+      <w:r>
+        <w:rPr>
+          <w:rFonts w:ascii="Times New Roman" w:hAnsi="Times New Roman" w:cs="Times New Roman"/>
+        </w:rPr>
+        <w:t xml:space="preserve"> So far everything except the </w:t>
+      </w:r>
+      <w:r>
+        <w:rPr>
+          <w:rFonts w:ascii="Times New Roman" w:hAnsi="Times New Roman" w:cs="Times New Roman"/>
+        </w:rPr>
+        <w:t>tilemap</w:t>
+      </w:r>
+      <w:r>
+        <w:rPr>
+          <w:rFonts w:ascii="Times New Roman" w:hAnsi="Times New Roman" w:cs="Times New Roman"/>
+        </w:rPr>
+        <w:t>, buttons, and character sprite are my own. I fully intend to replace these with my own art after I have got the basic components of the project completed.</w:t>
+      </w:r>
+    </w:p>
+    <w:p>
+      <w:pPr>
+        <w:pStyle w:val="BodyText"/>
+        <w:spacing w:line="360" w:lineRule="auto"/>
+        <w:rPr>
+          <w:rFonts w:ascii="Times New Roman" w:hAnsi="Times New Roman" w:cs="Times New Roman"/>
+        </w:rPr>
+      </w:pPr>
+      <w:r>
+        <w:rPr>
+          <w:rFonts w:ascii="Times New Roman" w:hAnsi="Times New Roman" w:cs="Times New Roman"/>
+          <w:noProof/>
+        </w:rPr>
+        <w:drawing>
+          <wp:inline distT="0" distB="0" distL="0" distR="0" wp14:anchorId="0E7E1971" wp14:editId="64F92602">
+            <wp:extent cx="5932805" cy="3328035"/>
+            <wp:effectExtent l="0" t="0" r="0" b="5715"/>
+            <wp:docPr id="7" name="Picture 7"/>
+            <wp:cNvGraphicFramePr>
+              <a:graphicFrameLocks xmlns:a="http://schemas.openxmlformats.org/drawingml/2006/main" noChangeAspect="1"/>
+            </wp:cNvGraphicFramePr>
+            <a:graphic xmlns:a="http://schemas.openxmlformats.org/drawingml/2006/main">
+              <a:graphicData uri="http://schemas.openxmlformats.org/drawingml/2006/picture">
+                <pic:pic xmlns:pic="http://schemas.openxmlformats.org/drawingml/2006/picture">
+                  <pic:nvPicPr>
+                    <pic:cNvPr id="0" name="Picture 6"/>
+                    <pic:cNvPicPr>
+                      <a:picLocks noChangeAspect="1" noChangeArrowheads="1"/>
+                    </pic:cNvPicPr>
+                  </pic:nvPicPr>
+                  <pic:blipFill>
+                    <a:blip r:embed="rId11">
+                      <a:extLst>
+                        <a:ext uri="{28A0092B-C50C-407E-A947-70E740481C1C}">
+                          <a14:useLocalDpi xmlns:a14="http://schemas.microsoft.com/office/drawing/2010/main" val="0"/>
+                        </a:ext>
+                      </a:extLst>
+                    </a:blip>
+                    <a:srcRect/>
+                    <a:stretch>
+                      <a:fillRect/>
+                    </a:stretch>
+                  </pic:blipFill>
+                  <pic:spPr bwMode="auto">
+                    <a:xfrm>
+                      <a:off x="0" y="0"/>
+                      <a:ext cx="5932805" cy="3328035"/>
+                    </a:xfrm>
+                    <a:prstGeom prst="rect">
+                      <a:avLst/>
+                    </a:prstGeom>
+                    <a:noFill/>
+                    <a:ln>
+                      <a:noFill/>
+                    </a:ln>
+                  </pic:spPr>
+                </pic:pic>
+              </a:graphicData>
+            </a:graphic>
+          </wp:inline>
+        </w:drawing>
+      </w:r>
+    </w:p>
+    <w:p>
+      <w:pPr>
+        <w:pStyle w:val="BodyText"/>
+        <w:spacing w:line="360" w:lineRule="auto"/>
+        <w:rPr>
+          <w:rFonts w:ascii="Times New Roman" w:hAnsi="Times New Roman" w:cs="Times New Roman"/>
+        </w:rPr>
+      </w:pPr>
+      <w:r>
+        <w:rPr>
+          <w:rFonts w:ascii="Times New Roman" w:hAnsi="Times New Roman" w:cs="Times New Roman"/>
+          <w:noProof/>
+        </w:rPr>
+        <w:drawing>
+          <wp:inline distT="0" distB="0" distL="0" distR="0" wp14:anchorId="120A58C0" wp14:editId="798A01C2">
+            <wp:extent cx="5943600" cy="3370580"/>
+            <wp:effectExtent l="0" t="0" r="0" b="1270"/>
+            <wp:docPr id="8" name="Picture 8"/>
+            <wp:cNvGraphicFramePr>
+              <a:graphicFrameLocks xmlns:a="http://schemas.openxmlformats.org/drawingml/2006/main" noChangeAspect="1"/>
+            </wp:cNvGraphicFramePr>
+            <a:graphic xmlns:a="http://schemas.openxmlformats.org/drawingml/2006/main">
+              <a:graphicData uri="http://schemas.openxmlformats.org/drawingml/2006/picture">
+                <pic:pic xmlns:pic="http://schemas.openxmlformats.org/drawingml/2006/picture">
+                  <pic:nvPicPr>
+                    <pic:cNvPr id="0" name="Picture 7"/>
+                    <pic:cNvPicPr>
+                      <a:picLocks noChangeAspect="1" noChangeArrowheads="1"/>
+                    </pic:cNvPicPr>
+                  </pic:nvPicPr>
+                  <pic:blipFill>
+                    <a:blip r:embed="rId12">
+                      <a:extLst>
+                        <a:ext uri="{28A0092B-C50C-407E-A947-70E740481C1C}">
+                          <a14:useLocalDpi xmlns:a14="http://schemas.microsoft.com/office/drawing/2010/main" val="0"/>
+                        </a:ext>
+                      </a:extLst>
+                    </a:blip>
+                    <a:srcRect/>
+                    <a:stretch>
+                      <a:fillRect/>
+                    </a:stretch>
+                  </pic:blipFill>
+                  <pic:spPr bwMode="auto">
+                    <a:xfrm>
+                      <a:off x="0" y="0"/>
+                      <a:ext cx="5943600" cy="3370580"/>
+                    </a:xfrm>
+                    <a:prstGeom prst="rect">
+                      <a:avLst/>
+                    </a:prstGeom>
+                    <a:noFill/>
+                    <a:ln>
+                      <a:noFill/>
+                    </a:ln>
+                  </pic:spPr>
+                </pic:pic>
+              </a:graphicData>
+            </a:graphic>
+          </wp:inline>
+        </w:drawing>
+      </w:r>
+    </w:p>
+    <w:p>
+      <w:pPr>
+        <w:pStyle w:val="BodyText"/>
+        <w:spacing w:line="360" w:lineRule="auto"/>
+        <w:rPr>
+          <w:rFonts w:ascii="Times New Roman" w:hAnsi="Times New Roman" w:cs="Times New Roman"/>
+        </w:rPr>
+      </w:pPr>
+      <w:r>
+        <w:rPr>
+          <w:rFonts w:ascii="Times New Roman" w:hAnsi="Times New Roman" w:cs="Times New Roman"/>
+          <w:noProof/>
+        </w:rPr>
+        <w:lastRenderedPageBreak/>
+        <w:drawing>
+          <wp:inline distT="0" distB="0" distL="0" distR="0" wp14:anchorId="17980403" wp14:editId="2722E68F">
+            <wp:extent cx="5932805" cy="3317240"/>
+            <wp:effectExtent l="0" t="0" r="0" b="0"/>
+            <wp:docPr id="9" name="Picture 9"/>
+            <wp:cNvGraphicFramePr>
+              <a:graphicFrameLocks xmlns:a="http://schemas.openxmlformats.org/drawingml/2006/main" noChangeAspect="1"/>
+            </wp:cNvGraphicFramePr>
+            <a:graphic xmlns:a="http://schemas.openxmlformats.org/drawingml/2006/main">
+              <a:graphicData uri="http://schemas.openxmlformats.org/drawingml/2006/picture">
+                <pic:pic xmlns:pic="http://schemas.openxmlformats.org/drawingml/2006/picture">
+                  <pic:nvPicPr>
+                    <pic:cNvPr id="0" name="Picture 8"/>
+                    <pic:cNvPicPr>
+                      <a:picLocks noChangeAspect="1" noChangeArrowheads="1"/>
+                    </pic:cNvPicPr>
+                  </pic:nvPicPr>
+                  <pic:blipFill>
+                    <a:blip r:embed="rId13">
+                      <a:extLst>
+                        <a:ext uri="{28A0092B-C50C-407E-A947-70E740481C1C}">
+                          <a14:useLocalDpi xmlns:a14="http://schemas.microsoft.com/office/drawing/2010/main" val="0"/>
+                        </a:ext>
+                      </a:extLst>
+                    </a:blip>
+                    <a:srcRect/>
+                    <a:stretch>
+                      <a:fillRect/>
+                    </a:stretch>
+                  </pic:blipFill>
+                  <pic:spPr bwMode="auto">
+                    <a:xfrm>
+                      <a:off x="0" y="0"/>
+                      <a:ext cx="5932805" cy="3317240"/>
+                    </a:xfrm>
+                    <a:prstGeom prst="rect">
+                      <a:avLst/>
+                    </a:prstGeom>
+                    <a:noFill/>
+                    <a:ln>
+                      <a:noFill/>
+                    </a:ln>
+                  </pic:spPr>
+                </pic:pic>
+              </a:graphicData>
+            </a:graphic>
+          </wp:inline>
+        </w:drawing>
+      </w:r>
+    </w:p>
+    <w:p>
+      <w:pPr>
+        <w:pStyle w:val="BodyText"/>
+        <w:spacing w:line="360" w:lineRule="auto"/>
+        <w:rPr>
+          <w:rFonts w:ascii="Times New Roman" w:hAnsi="Times New Roman" w:cs="Times New Roman"/>
+        </w:rPr>
+      </w:pPr>
+      <w:r>
+        <w:rPr>
+          <w:rFonts w:ascii="Times New Roman" w:hAnsi="Times New Roman" w:cs="Times New Roman"/>
+          <w:noProof/>
+        </w:rPr>
+        <w:drawing>
+          <wp:inline distT="0" distB="0" distL="0" distR="0" wp14:anchorId="110D84A1" wp14:editId="0FD9BEE6">
+            <wp:extent cx="5932805" cy="3359785"/>
+            <wp:effectExtent l="0" t="0" r="0" b="0"/>
+            <wp:docPr id="11" name="Picture 11"/>
+            <wp:cNvGraphicFramePr>
+              <a:graphicFrameLocks xmlns:a="http://schemas.openxmlformats.org/drawingml/2006/main" noChangeAspect="1"/>
+            </wp:cNvGraphicFramePr>
+            <a:graphic xmlns:a="http://schemas.openxmlformats.org/drawingml/2006/main">
+              <a:graphicData uri="http://schemas.openxmlformats.org/drawingml/2006/picture">
+                <pic:pic xmlns:pic="http://schemas.openxmlformats.org/drawingml/2006/picture">
+                  <pic:nvPicPr>
+                    <pic:cNvPr id="0" name="Picture 10"/>
+                    <pic:cNvPicPr>
+                      <a:picLocks noChangeAspect="1" noChangeArrowheads="1"/>
+                    </pic:cNvPicPr>
+                  </pic:nvPicPr>
+                  <pic:blipFill>
+                    <a:blip r:embed="rId14">
+                      <a:extLst>
+                        <a:ext uri="{28A0092B-C50C-407E-A947-70E740481C1C}">
+                          <a14:useLocalDpi xmlns:a14="http://schemas.microsoft.com/office/drawing/2010/main" val="0"/>
+                        </a:ext>
+                      </a:extLst>
+                    </a:blip>
+                    <a:srcRect/>
+                    <a:stretch>
+                      <a:fillRect/>
+                    </a:stretch>
+                  </pic:blipFill>
+                  <pic:spPr bwMode="auto">
+                    <a:xfrm>
+                      <a:off x="0" y="0"/>
+                      <a:ext cx="5932805" cy="3359785"/>
+                    </a:xfrm>
+                    <a:prstGeom prst="rect">
+                      <a:avLst/>
+                    </a:prstGeom>
+                    <a:noFill/>
+                    <a:ln>
+                      <a:noFill/>
+                    </a:ln>
+                  </pic:spPr>
+                </pic:pic>
+              </a:graphicData>
+            </a:graphic>
+          </wp:inline>
+        </w:drawing>
+      </w:r>
+    </w:p>
+    <w:p>
+      <w:pPr>
         <w:pStyle w:val="Heading1"/>
         <w:spacing w:after="240"/>
         <w:rPr>
@@ -1115,6 +1469,21 @@
         <w:t>promise</w:t>
       </w:r>
       <w:proofErr w:type="gramEnd"/>
+    </w:p>
+    <w:p>
+      <w:pPr>
+        <w:pStyle w:val="BodyText"/>
+        <w:spacing w:line="360" w:lineRule="auto"/>
+        <w:rPr>
+          <w:rFonts w:ascii="Times New Roman" w:hAnsi="Times New Roman" w:cs="Times New Roman"/>
+        </w:rPr>
+      </w:pPr>
+      <w:r>
+        <w:rPr>
+          <w:rFonts w:ascii="Times New Roman" w:hAnsi="Times New Roman" w:cs="Times New Roman"/>
+        </w:rPr>
+        <w:t xml:space="preserve">Dr </w:t>
+      </w:r>
     </w:p>
     <w:sectPr>
       <w:pgSz w:w="12240" w:h="15840"/>

</xml_diff>